<commit_message>
[Arduino_WPF][docs/views]fixed grammatical errors in docs and files, added icons
</commit_message>
<xml_diff>
--- a/docs/Control a Microcrontroller over WPF.docx
+++ b/docs/Control a Microcrontroller over WPF.docx
@@ -76,6 +76,7 @@
       </w:pPr>
       <w:r>
         <w:rPr>
+          <w:noProof/>
           <w:sz w:val="40"/>
           <w:szCs w:val="40"/>
         </w:rPr>
@@ -142,7 +143,13 @@
     <w:sdt>
       <w:sdtPr>
         <w:rPr>
-          <w:lang w:val="de-DE"/>
+          <w:rFonts w:asciiTheme="minorHAnsi" w:eastAsiaTheme="minorHAnsi" w:hAnsiTheme="minorHAnsi" w:cstheme="minorBidi"/>
+          <w:color w:val="auto"/>
+          <w:kern w:val="2"/>
+          <w:sz w:val="22"/>
+          <w:szCs w:val="22"/>
+          <w:lang w:val="de-DE" w:eastAsia="en-US"/>
+          <w14:ligatures w14:val="standardContextual"/>
         </w:rPr>
         <w:id w:val="-279178859"/>
         <w:docPartObj>
@@ -152,15 +159,8 @@
       </w:sdtPr>
       <w:sdtEndPr>
         <w:rPr>
-          <w:rFonts w:asciiTheme="minorHAnsi" w:eastAsiaTheme="minorHAnsi" w:hAnsiTheme="minorHAnsi" w:cstheme="minorBidi"/>
           <w:b/>
           <w:bCs/>
-          <w:color w:val="auto"/>
-          <w:kern w:val="2"/>
-          <w:sz w:val="22"/>
-          <w:szCs w:val="22"/>
-          <w:lang w:eastAsia="en-US"/>
-          <w14:ligatures w14:val="standardContextual"/>
         </w:rPr>
       </w:sdtEndPr>
       <w:sdtContent>
@@ -921,11 +921,9 @@
       <w:r>
         <w:t xml:space="preserve">Unsere Diplomarbeit wird die Kommunikation und </w:t>
       </w:r>
-      <w:proofErr w:type="spellStart"/>
-      <w:r>
-        <w:t>steuerung</w:t>
-      </w:r>
-      <w:proofErr w:type="spellEnd"/>
+      <w:r>
+        <w:t>Steuerung</w:t>
+      </w:r>
       <w:r>
         <w:t xml:space="preserve"> eines Microcontrollers über externe Software beinhalten. Diese Kommunikation ist ein essenzieller Teil der Arbeit und konnte im Rahmen dieses FSST-Projektes gut erforscht und ausprobiert werden.</w:t>
       </w:r>
@@ -962,11 +960,9 @@
       <w:r>
         <w:t xml:space="preserve">Die </w:t>
       </w:r>
-      <w:proofErr w:type="spellStart"/>
-      <w:r>
-        <w:t>kommunikation</w:t>
-      </w:r>
-      <w:proofErr w:type="spellEnd"/>
+      <w:r>
+        <w:t>Kommunikation</w:t>
+      </w:r>
       <w:r>
         <w:t xml:space="preserve"> soll mithilfe von JSON-</w:t>
       </w:r>
@@ -1001,15 +997,7 @@
     </w:p>
     <w:p>
       <w:r>
-        <w:t xml:space="preserve">Abgesehen von den Anforderungen der Kernkomponente Kommunikation, setzten wir uns zu Beginn des Projekts weitere </w:t>
-      </w:r>
-      <w:proofErr w:type="spellStart"/>
-      <w:r>
-        <w:t>Projektspeziefische</w:t>
-      </w:r>
-      <w:proofErr w:type="spellEnd"/>
-      <w:r>
-        <w:t xml:space="preserve"> Ziele:</w:t>
+        <w:t>Abgesehen von den Anforderungen der Kernkomponente Kommunikation, setzten wir uns zu Beginn des Projekts weitere Projektspezifische Ziele:</w:t>
       </w:r>
     </w:p>
     <w:p>
@@ -1102,6 +1090,9 @@
     <w:p/>
     <w:p>
       <w:r>
+        <w:rPr>
+          <w:noProof/>
+        </w:rPr>
         <w:drawing>
           <wp:inline distT="0" distB="0" distL="0" distR="0" wp14:anchorId="71AC9D15" wp14:editId="1A820F91">
             <wp:extent cx="3972153" cy="5389801"/>
@@ -1144,11 +1135,9 @@
       <w:r>
         <w:t xml:space="preserve">Nachdem wir uns im </w:t>
       </w:r>
-      <w:proofErr w:type="gramStart"/>
-      <w:r>
-        <w:t>klaren</w:t>
-      </w:r>
-      <w:proofErr w:type="gramEnd"/>
+      <w:r>
+        <w:t>Klaren</w:t>
+      </w:r>
       <w:r>
         <w:t xml:space="preserve"> waren auf was wir hinarbeiten werden konnte es schon mit der Architektur und dem Klassendiagramm losgehen.</w:t>
       </w:r>
@@ -1180,12 +1169,10 @@
         <w:t xml:space="preserve"> des </w:t>
       </w:r>
       <w:proofErr w:type="spellStart"/>
-      <w:proofErr w:type="gramStart"/>
       <w:r>
         <w:t>UML’s</w:t>
       </w:r>
       <w:proofErr w:type="spellEnd"/>
-      <w:proofErr w:type="gramEnd"/>
       <w:r>
         <w:t xml:space="preserve"> begonnen haben, versuchten wir uns Gedanken über die Architektur zu machen.</w:t>
       </w:r>
@@ -1222,6 +1209,9 @@
     <w:p/>
     <w:p>
       <w:r>
+        <w:rPr>
+          <w:noProof/>
+        </w:rPr>
         <w:drawing>
           <wp:inline distT="0" distB="0" distL="0" distR="0" wp14:anchorId="7B0AB9D6" wp14:editId="7B425A88">
             <wp:extent cx="5760720" cy="4385310"/>
@@ -1282,11 +1272,9 @@
         <w:lastRenderedPageBreak/>
         <w:t xml:space="preserve">Nach weiteren Überlegungen kamen wir jedoch zum Entschluss, dass diese Variante nicht so gut geeignet ist. Schlussendlich entschieden wir uns für die klassische MVVM </w:t>
       </w:r>
-      <w:proofErr w:type="spellStart"/>
-      <w:r>
-        <w:t>variante</w:t>
-      </w:r>
-      <w:proofErr w:type="spellEnd"/>
+      <w:r>
+        <w:t>Variante</w:t>
+      </w:r>
       <w:r>
         <w:t>.</w:t>
       </w:r>
@@ -1300,6 +1288,9 @@
     <w:p/>
     <w:p>
       <w:r>
+        <w:rPr>
+          <w:noProof/>
+        </w:rPr>
         <w:drawing>
           <wp:inline distT="0" distB="0" distL="0" distR="0" wp14:anchorId="2CD324F0" wp14:editId="26F398B6">
             <wp:extent cx="5760720" cy="4490085"/>
@@ -1596,11 +1587,11 @@
       <w:r>
         <w:t xml:space="preserve"> sogar etwas </w:t>
       </w:r>
-      <w:proofErr w:type="gramStart"/>
-      <w:r>
-        <w:t>lieben</w:t>
-      </w:r>
-      <w:proofErr w:type="gramEnd"/>
+      <w:proofErr w:type="spellStart"/>
+      <w:r>
+        <w:t>Lieben</w:t>
+      </w:r>
+      <w:proofErr w:type="spellEnd"/>
       <w:r>
         <w:t xml:space="preserve"> lernen.</w:t>
       </w:r>
@@ -1616,45 +1607,27 @@
       <w:r>
         <w:t xml:space="preserve">Eine große </w:t>
       </w:r>
-      <w:proofErr w:type="spellStart"/>
-      <w:r>
-        <w:t>herausforderung</w:t>
-      </w:r>
-      <w:proofErr w:type="spellEnd"/>
+      <w:r>
+        <w:t>Herausforderung</w:t>
+      </w:r>
       <w:r>
         <w:t xml:space="preserve"> war auch das gemeinsame Arbeiten </w:t>
       </w:r>
-      <w:proofErr w:type="gramStart"/>
-      <w:r>
-        <w:t>an einem komplett neuem Projekt</w:t>
-      </w:r>
-      <w:proofErr w:type="gramEnd"/>
+      <w:r>
+        <w:t>an einem komplett neuen Projekt</w:t>
+      </w:r>
       <w:r>
         <w:t xml:space="preserve">. Wir kommen aus unterschiedlichen Welten der Softwareentwicklung, in der unterschiedliche Programmierstiele und Ansätze verfolgt werden. Für unser Vorhaben gab es natürlich auch kein </w:t>
       </w:r>
-      <w:proofErr w:type="spellStart"/>
-      <w:proofErr w:type="gramStart"/>
-      <w:r>
-        <w:t>standard</w:t>
-      </w:r>
-      <w:proofErr w:type="spellEnd"/>
-      <w:r>
-        <w:t xml:space="preserve"> </w:t>
-      </w:r>
-      <w:proofErr w:type="spellStart"/>
-      <w:r>
-        <w:t>prozedere</w:t>
-      </w:r>
-      <w:proofErr w:type="spellEnd"/>
-      <w:proofErr w:type="gramEnd"/>
+      <w:r>
+        <w:t>Standard-Prozedere,</w:t>
+      </w:r>
       <w:r>
         <w:t xml:space="preserve"> an das wir uns halten konnten. Rückblickend können wir </w:t>
       </w:r>
-      <w:proofErr w:type="gramStart"/>
-      <w:r>
-        <w:t>sagen</w:t>
-      </w:r>
-      <w:proofErr w:type="gramEnd"/>
+      <w:r>
+        <w:t>sagen,</w:t>
+      </w:r>
       <w:r>
         <w:t xml:space="preserve"> dass uns die Zusammenarbeit gut gelungen ist und wir die Herausforderung gemeistert haben.</w:t>
       </w:r>

</xml_diff>

<commit_message>
Adds link to Git-Repo for Docu
</commit_message>
<xml_diff>
--- a/docs/Control a Microcrontroller over WPF.docx
+++ b/docs/Control a Microcrontroller over WPF.docx
@@ -1428,14 +1428,34 @@
       <w:r>
         <w:t xml:space="preserve"> wann gemacht hat ist auch auf dem </w:t>
       </w:r>
-      <w:proofErr w:type="spellStart"/>
-      <w:r>
-        <w:t>Git</w:t>
-      </w:r>
-      <w:proofErr w:type="spellEnd"/>
-      <w:r>
-        <w:t>-Repo</w:t>
-      </w:r>
+      <w:hyperlink r:id="rId12" w:history="1">
+        <w:proofErr w:type="spellStart"/>
+        <w:r>
+          <w:rPr>
+            <w:rStyle w:val="Hyperlink"/>
+          </w:rPr>
+          <w:t>Git</w:t>
+        </w:r>
+        <w:proofErr w:type="spellEnd"/>
+        <w:r>
+          <w:rPr>
+            <w:rStyle w:val="Hyperlink"/>
+          </w:rPr>
+          <w:t>-</w:t>
+        </w:r>
+        <w:r>
+          <w:rPr>
+            <w:rStyle w:val="Hyperlink"/>
+          </w:rPr>
+          <w:t>R</w:t>
+        </w:r>
+        <w:r>
+          <w:rPr>
+            <w:rStyle w:val="Hyperlink"/>
+          </w:rPr>
+          <w:t>epo</w:t>
+        </w:r>
+      </w:hyperlink>
       <w:r>
         <w:t xml:space="preserve"> in Form von </w:t>
       </w:r>
@@ -1653,7 +1673,7 @@
     </w:p>
     <w:p/>
     <w:sectPr>
-      <w:headerReference w:type="default" r:id="rId12"/>
+      <w:headerReference w:type="default" r:id="rId13"/>
       <w:pgSz w:w="11906" w:h="16838"/>
       <w:pgMar w:top="1417" w:right="1417" w:bottom="1134" w:left="1417" w:header="708" w:footer="708" w:gutter="0"/>
       <w:cols w:space="708"/>
@@ -3080,6 +3100,30 @@
       <w:u w:val="single"/>
     </w:rPr>
   </w:style>
+  <w:style w:type="character" w:styleId="NichtaufgelsteErwhnung">
+    <w:name w:val="Unresolved Mention"/>
+    <w:basedOn w:val="Absatz-Standardschriftart"/>
+    <w:uiPriority w:val="99"/>
+    <w:semiHidden/>
+    <w:unhideWhenUsed/>
+    <w:rsid w:val="00A51F76"/>
+    <w:rPr>
+      <w:color w:val="605E5C"/>
+      <w:shd w:val="clear" w:color="auto" w:fill="E1DFDD"/>
+    </w:rPr>
+  </w:style>
+  <w:style w:type="character" w:styleId="BesuchterLink">
+    <w:name w:val="FollowedHyperlink"/>
+    <w:basedOn w:val="Absatz-Standardschriftart"/>
+    <w:uiPriority w:val="99"/>
+    <w:semiHidden/>
+    <w:unhideWhenUsed/>
+    <w:rsid w:val="00A51F76"/>
+    <w:rPr>
+      <w:color w:val="96607D" w:themeColor="followedHyperlink"/>
+      <w:u w:val="single"/>
+    </w:rPr>
+  </w:style>
 </w:styles>
 </file>
 

</xml_diff>